<commit_message>
Symbol table description and use written.
</commit_message>
<xml_diff>
--- a/Reports/Progress_Report_3.docx
+++ b/Reports/Progress_Report_3.docx
@@ -2,13 +2,626 @@
 <file path=word/document.xml><?xml version="1.0" encoding="utf-8"?>
 <w:document xmlns:mo="http://schemas.microsoft.com/office/mac/office/2008/main" xmlns:ve="http://schemas.openxmlformats.org/markup-compatibility/2006" xmlns:mv="urn:schemas-microsoft-com:mac:vml" xmlns:o="urn:schemas-microsoft-com:office:office" xmlns:r="http://schemas.openxmlformats.org/officeDocument/2006/relationships" xmlns:m="http://schemas.openxmlformats.org/officeDocument/2006/math" xmlns:v="urn:schemas-microsoft-com:vml" xmlns:wp="http://schemas.openxmlformats.org/drawingml/2006/wordprocessingDrawing" xmlns:w10="urn:schemas-microsoft-com:office:word" xmlns:w="http://schemas.openxmlformats.org/wordprocessingml/2006/main" xmlns:wne="http://schemas.microsoft.com/office/word/2006/wordml">
   <w:body>
-    <w:p/>
+    <w:p>
+      <w:pPr>
+        <w:jc w:val="center"/>
+        <w:rPr>
+          <w:rFonts w:asciiTheme="majorHAnsi" w:hAnsiTheme="majorHAnsi"/>
+          <w:b/>
+        </w:rPr>
+      </w:pPr>
+      <w:r>
+        <w:rPr>
+          <w:rFonts w:asciiTheme="majorHAnsi" w:hAnsiTheme="majorHAnsi"/>
+          <w:b/>
+        </w:rPr>
+        <w:t>Compiler Project</w:t>
+      </w:r>
+    </w:p>
+    <w:p>
+      <w:pPr>
+        <w:pStyle w:val="NormalWeb"/>
+        <w:shd w:val="clear" w:color="auto" w:fill="FFFFFF"/>
+        <w:spacing w:before="2" w:after="2"/>
+        <w:jc w:val="center"/>
+        <w:rPr>
+          <w:rFonts w:asciiTheme="majorHAnsi" w:hAnsiTheme="majorHAnsi"/>
+          <w:sz w:val="24"/>
+        </w:rPr>
+      </w:pPr>
+    </w:p>
+    <w:p>
+      <w:pPr>
+        <w:pStyle w:val="NormalWeb"/>
+        <w:numPr>
+          <w:ilvl w:val="0"/>
+          <w:numId w:val="1"/>
+        </w:numPr>
+        <w:shd w:val="clear" w:color="auto" w:fill="FFFFFF"/>
+        <w:spacing w:beforeLines="0" w:afterLines="0"/>
+        <w:rPr>
+          <w:rFonts w:asciiTheme="majorHAnsi" w:hAnsiTheme="majorHAnsi"/>
+          <w:sz w:val="24"/>
+          <w:szCs w:val="22"/>
+        </w:rPr>
+      </w:pPr>
+      <w:r>
+        <w:rPr>
+          <w:rFonts w:asciiTheme="majorHAnsi" w:hAnsiTheme="majorHAnsi"/>
+          <w:b/>
+          <w:bCs/>
+          <w:sz w:val="24"/>
+          <w:szCs w:val="22"/>
+        </w:rPr>
+        <w:t xml:space="preserve">Methods and Discussion </w:t>
+      </w:r>
+    </w:p>
+    <w:p>
+      <w:pPr>
+        <w:pStyle w:val="NormalWeb"/>
+        <w:numPr>
+          <w:ilvl w:val="1"/>
+          <w:numId w:val="1"/>
+        </w:numPr>
+        <w:shd w:val="clear" w:color="auto" w:fill="FFFFFF"/>
+        <w:spacing w:beforeLines="0" w:afterLines="0"/>
+        <w:rPr>
+          <w:rFonts w:asciiTheme="majorHAnsi" w:hAnsiTheme="majorHAnsi"/>
+          <w:sz w:val="24"/>
+          <w:szCs w:val="22"/>
+        </w:rPr>
+      </w:pPr>
+      <w:r>
+        <w:rPr>
+          <w:rFonts w:asciiTheme="majorHAnsi" w:hAnsiTheme="majorHAnsi"/>
+          <w:sz w:val="24"/>
+          <w:szCs w:val="22"/>
+        </w:rPr>
+        <w:t>ANTLR Setup</w:t>
+      </w:r>
+    </w:p>
+    <w:p>
+      <w:pPr>
+        <w:pStyle w:val="NormalWeb"/>
+        <w:numPr>
+          <w:ilvl w:val="1"/>
+          <w:numId w:val="1"/>
+        </w:numPr>
+        <w:shd w:val="clear" w:color="auto" w:fill="FFFFFF"/>
+        <w:spacing w:beforeLines="0" w:afterLines="0"/>
+        <w:rPr>
+          <w:rFonts w:asciiTheme="majorHAnsi" w:hAnsiTheme="majorHAnsi"/>
+          <w:sz w:val="24"/>
+          <w:szCs w:val="22"/>
+        </w:rPr>
+      </w:pPr>
+      <w:r>
+        <w:rPr>
+          <w:rFonts w:asciiTheme="majorHAnsi" w:hAnsiTheme="majorHAnsi"/>
+          <w:bCs/>
+          <w:sz w:val="24"/>
+          <w:szCs w:val="22"/>
+        </w:rPr>
+        <w:t>Scanner/Lexer</w:t>
+      </w:r>
+    </w:p>
+    <w:p>
+      <w:pPr>
+        <w:pStyle w:val="NormalWeb"/>
+        <w:numPr>
+          <w:ilvl w:val="1"/>
+          <w:numId w:val="1"/>
+        </w:numPr>
+        <w:shd w:val="clear" w:color="auto" w:fill="FFFFFF"/>
+        <w:spacing w:beforeLines="0" w:afterLines="0"/>
+        <w:rPr>
+          <w:rFonts w:asciiTheme="majorHAnsi" w:hAnsiTheme="majorHAnsi"/>
+          <w:sz w:val="24"/>
+          <w:szCs w:val="22"/>
+        </w:rPr>
+      </w:pPr>
+      <w:r>
+        <w:rPr>
+          <w:rFonts w:asciiTheme="majorHAnsi" w:hAnsiTheme="majorHAnsi"/>
+          <w:sz w:val="24"/>
+          <w:szCs w:val="22"/>
+        </w:rPr>
+        <w:t>Parser</w:t>
+      </w:r>
+    </w:p>
+    <w:p>
+      <w:pPr>
+        <w:pStyle w:val="NormalWeb"/>
+        <w:numPr>
+          <w:ilvl w:val="1"/>
+          <w:numId w:val="1"/>
+        </w:numPr>
+        <w:shd w:val="clear" w:color="auto" w:fill="FFFFFF"/>
+        <w:spacing w:beforeLines="0" w:afterLines="0"/>
+        <w:rPr>
+          <w:rFonts w:asciiTheme="majorHAnsi" w:hAnsiTheme="majorHAnsi"/>
+          <w:sz w:val="24"/>
+          <w:szCs w:val="22"/>
+        </w:rPr>
+      </w:pPr>
+      <w:r>
+        <w:rPr>
+          <w:rFonts w:asciiTheme="majorHAnsi" w:hAnsiTheme="majorHAnsi"/>
+          <w:sz w:val="24"/>
+          <w:szCs w:val="22"/>
+        </w:rPr>
+        <w:t>Symbol Table</w:t>
+      </w:r>
+    </w:p>
+    <w:p>
+      <w:pPr>
+        <w:spacing w:before="120" w:after="120"/>
+        <w:rPr>
+          <w:rFonts w:asciiTheme="majorHAnsi" w:hAnsiTheme="majorHAnsi"/>
+          <w:szCs w:val="22"/>
+        </w:rPr>
+      </w:pPr>
+      <w:r>
+        <w:rPr>
+          <w:rFonts w:asciiTheme="majorHAnsi" w:hAnsiTheme="majorHAnsi"/>
+          <w:szCs w:val="22"/>
+        </w:rPr>
+        <w:tab/>
+      </w:r>
+      <w:r>
+        <w:rPr>
+          <w:rFonts w:asciiTheme="majorHAnsi" w:hAnsiTheme="majorHAnsi"/>
+          <w:szCs w:val="22"/>
+        </w:rPr>
+        <w:t xml:space="preserve">A compiler creates and maintains a data structure called a symbol table so that information can be stored about occurrences of </w:t>
+      </w:r>
+      <w:r>
+        <w:rPr>
+          <w:rFonts w:asciiTheme="majorHAnsi" w:hAnsiTheme="majorHAnsi"/>
+          <w:szCs w:val="22"/>
+        </w:rPr>
+        <w:t>various items in the language “such as variable names, function names, objects, classes, interfaces” and the like</w:t>
+      </w:r>
+      <w:r>
+        <w:rPr>
+          <w:rFonts w:asciiTheme="majorHAnsi" w:hAnsiTheme="majorHAnsi"/>
+          <w:szCs w:val="22"/>
+        </w:rPr>
+        <w:t xml:space="preserve"> (</w:t>
+      </w:r>
+      <w:r>
+        <w:rPr>
+          <w:rFonts w:asciiTheme="majorHAnsi" w:hAnsiTheme="majorHAnsi"/>
+          <w:szCs w:val="20"/>
+        </w:rPr>
+        <w:t>https://www.</w:t>
+      </w:r>
+      <w:r>
+        <w:rPr>
+          <w:rFonts w:asciiTheme="majorHAnsi" w:hAnsiTheme="majorHAnsi"/>
+          <w:szCs w:val="20"/>
+        </w:rPr>
+        <w:t xml:space="preserve"> </w:t>
+      </w:r>
+      <w:r>
+        <w:rPr>
+          <w:rFonts w:asciiTheme="majorHAnsi" w:hAnsiTheme="majorHAnsi"/>
+          <w:szCs w:val="20"/>
+        </w:rPr>
+        <w:t>tutorialspoint.com/compiler_design/compiler_design_symbol_table.htm</w:t>
+      </w:r>
+      <w:r>
+        <w:rPr>
+          <w:rFonts w:asciiTheme="majorHAnsi" w:hAnsiTheme="majorHAnsi"/>
+          <w:szCs w:val="22"/>
+        </w:rPr>
+        <w:t>)</w:t>
+      </w:r>
+      <w:r>
+        <w:rPr>
+          <w:rFonts w:asciiTheme="majorHAnsi" w:hAnsiTheme="majorHAnsi"/>
+          <w:szCs w:val="22"/>
+        </w:rPr>
+        <w:t xml:space="preserve">.  A compiler will use this data structure </w:t>
+      </w:r>
+      <w:r>
+        <w:rPr>
+          <w:rFonts w:asciiTheme="majorHAnsi" w:hAnsiTheme="majorHAnsi"/>
+          <w:szCs w:val="22"/>
+        </w:rPr>
+        <w:t>in both synthesis and analysis.</w:t>
+      </w:r>
+      <w:r>
+        <w:rPr>
+          <w:rFonts w:asciiTheme="majorHAnsi" w:hAnsiTheme="majorHAnsi"/>
+          <w:szCs w:val="22"/>
+        </w:rPr>
+        <w:t xml:space="preserve">  Depending on the language used, </w:t>
+      </w:r>
+      <w:r>
+        <w:rPr>
+          <w:rFonts w:asciiTheme="majorHAnsi" w:hAnsiTheme="majorHAnsi"/>
+          <w:szCs w:val="22"/>
+        </w:rPr>
+        <w:t xml:space="preserve">this table may serve several different purposes.  These include variable declaration verification, </w:t>
+      </w:r>
+      <w:r>
+        <w:rPr>
+          <w:rFonts w:asciiTheme="majorHAnsi" w:hAnsiTheme="majorHAnsi"/>
+          <w:szCs w:val="22"/>
+        </w:rPr>
+        <w:t xml:space="preserve">type checking (semantic </w:t>
+      </w:r>
+      <w:r>
+        <w:rPr>
+          <w:rFonts w:asciiTheme="majorHAnsi" w:hAnsiTheme="majorHAnsi"/>
+          <w:szCs w:val="22"/>
+        </w:rPr>
+        <w:t>correctness of expressions and assignments</w:t>
+      </w:r>
+      <w:r>
+        <w:rPr>
+          <w:rFonts w:asciiTheme="majorHAnsi" w:hAnsiTheme="majorHAnsi"/>
+          <w:szCs w:val="22"/>
+        </w:rPr>
+        <w:t>), scope resolution of a name, and centralized and structured names of all entities.</w:t>
+      </w:r>
+      <w:r>
+        <w:rPr>
+          <w:rFonts w:asciiTheme="majorHAnsi" w:hAnsiTheme="majorHAnsi"/>
+          <w:szCs w:val="22"/>
+        </w:rPr>
+        <w:t xml:space="preserve">  This symbol table can take the fo</w:t>
+      </w:r>
+      <w:r>
+        <w:rPr>
+          <w:rFonts w:asciiTheme="majorHAnsi" w:hAnsiTheme="majorHAnsi"/>
+          <w:szCs w:val="22"/>
+        </w:rPr>
+        <w:t>rm of a linear list</w:t>
+      </w:r>
+      <w:r>
+        <w:rPr>
+          <w:rFonts w:asciiTheme="majorHAnsi" w:hAnsiTheme="majorHAnsi"/>
+          <w:szCs w:val="22"/>
+        </w:rPr>
+        <w:t>, linked list, binary search tree</w:t>
+      </w:r>
+      <w:r>
+        <w:rPr>
+          <w:rFonts w:asciiTheme="majorHAnsi" w:hAnsiTheme="majorHAnsi"/>
+          <w:szCs w:val="22"/>
+        </w:rPr>
+        <w:t xml:space="preserve"> or </w:t>
+      </w:r>
+      <w:r>
+        <w:rPr>
+          <w:rFonts w:asciiTheme="majorHAnsi" w:hAnsiTheme="majorHAnsi"/>
+          <w:szCs w:val="22"/>
+        </w:rPr>
+        <w:t xml:space="preserve">a </w:t>
+      </w:r>
+      <w:r>
+        <w:rPr>
+          <w:rFonts w:asciiTheme="majorHAnsi" w:hAnsiTheme="majorHAnsi"/>
+          <w:szCs w:val="22"/>
+        </w:rPr>
+        <w:t xml:space="preserve">hash table.  For small languages a linear </w:t>
+      </w:r>
+      <w:r>
+        <w:rPr>
+          <w:rFonts w:asciiTheme="majorHAnsi" w:hAnsiTheme="majorHAnsi"/>
+          <w:szCs w:val="22"/>
+        </w:rPr>
+        <w:t xml:space="preserve">or linked </w:t>
+      </w:r>
+      <w:r>
+        <w:rPr>
+          <w:rFonts w:asciiTheme="majorHAnsi" w:hAnsiTheme="majorHAnsi"/>
+          <w:szCs w:val="22"/>
+        </w:rPr>
+        <w:t xml:space="preserve">list is adequate since traversing this list wouldn’t take too much time or computing power.  </w:t>
+      </w:r>
+      <w:r>
+        <w:rPr>
+          <w:rFonts w:asciiTheme="majorHAnsi" w:hAnsiTheme="majorHAnsi"/>
+          <w:szCs w:val="22"/>
+        </w:rPr>
+        <w:t>For larger languages a hash table</w:t>
+      </w:r>
+      <w:r>
+        <w:rPr>
+          <w:rFonts w:asciiTheme="majorHAnsi" w:hAnsiTheme="majorHAnsi"/>
+          <w:szCs w:val="22"/>
+        </w:rPr>
+        <w:t xml:space="preserve"> or binary search tree</w:t>
+      </w:r>
+      <w:r>
+        <w:rPr>
+          <w:rFonts w:asciiTheme="majorHAnsi" w:hAnsiTheme="majorHAnsi"/>
+          <w:szCs w:val="22"/>
+        </w:rPr>
+        <w:t xml:space="preserve"> is necessary for reducing time</w:t>
+      </w:r>
+      <w:r>
+        <w:rPr>
+          <w:rFonts w:asciiTheme="majorHAnsi" w:hAnsiTheme="majorHAnsi"/>
+          <w:szCs w:val="22"/>
+        </w:rPr>
+        <w:t xml:space="preserve"> (O(1) and O(log</w:t>
+      </w:r>
+      <w:r>
+        <w:rPr>
+          <w:rFonts w:asciiTheme="majorHAnsi" w:hAnsiTheme="majorHAnsi"/>
+          <w:szCs w:val="22"/>
+          <w:vertAlign w:val="subscript"/>
+        </w:rPr>
+        <w:t>2</w:t>
+      </w:r>
+      <w:r>
+        <w:rPr>
+          <w:rFonts w:asciiTheme="majorHAnsi" w:hAnsiTheme="majorHAnsi"/>
+          <w:szCs w:val="22"/>
+        </w:rPr>
+        <w:t xml:space="preserve"> n) respectively)</w:t>
+      </w:r>
+      <w:r>
+        <w:rPr>
+          <w:rFonts w:asciiTheme="majorHAnsi" w:hAnsiTheme="majorHAnsi"/>
+          <w:szCs w:val="22"/>
+        </w:rPr>
+        <w:t xml:space="preserve"> and cutting down on the usage of the CPU</w:t>
+      </w:r>
+      <w:r>
+        <w:rPr>
+          <w:rFonts w:asciiTheme="majorHAnsi" w:hAnsiTheme="majorHAnsi"/>
+          <w:szCs w:val="22"/>
+        </w:rPr>
+        <w:t xml:space="preserve"> (</w:t>
+      </w:r>
+      <w:r>
+        <w:rPr>
+          <w:rFonts w:asciiTheme="majorHAnsi" w:hAnsiTheme="majorHAnsi"/>
+          <w:szCs w:val="20"/>
+        </w:rPr>
+        <w:t>https://www.</w:t>
+      </w:r>
+      <w:r>
+        <w:rPr>
+          <w:rFonts w:asciiTheme="majorHAnsi" w:hAnsiTheme="majorHAnsi"/>
+          <w:szCs w:val="20"/>
+        </w:rPr>
+        <w:t xml:space="preserve"> </w:t>
+      </w:r>
+      <w:r>
+        <w:rPr>
+          <w:rFonts w:asciiTheme="majorHAnsi" w:hAnsiTheme="majorHAnsi"/>
+          <w:szCs w:val="20"/>
+        </w:rPr>
+        <w:t>geeksforgeeks.org/symbol-table-compiler/</w:t>
+      </w:r>
+      <w:r>
+        <w:rPr>
+          <w:rFonts w:asciiTheme="majorHAnsi" w:hAnsiTheme="majorHAnsi"/>
+          <w:szCs w:val="22"/>
+        </w:rPr>
+        <w:t>)</w:t>
+      </w:r>
+      <w:r>
+        <w:rPr>
+          <w:rFonts w:asciiTheme="majorHAnsi" w:hAnsiTheme="majorHAnsi"/>
+          <w:szCs w:val="22"/>
+        </w:rPr>
+        <w:t xml:space="preserve">.  </w:t>
+      </w:r>
+      <w:r>
+        <w:rPr>
+          <w:rFonts w:asciiTheme="majorHAnsi" w:hAnsiTheme="majorHAnsi"/>
+          <w:szCs w:val="22"/>
+        </w:rPr>
+        <w:t xml:space="preserve">The information </w:t>
+      </w:r>
+      <w:r>
+        <w:rPr>
+          <w:rFonts w:asciiTheme="majorHAnsi" w:hAnsiTheme="majorHAnsi"/>
+          <w:szCs w:val="22"/>
+        </w:rPr>
+        <w:t>stored in the table about each symbol is its name, type, and attribute and can be formatted as follows:</w:t>
+      </w:r>
+    </w:p>
+    <w:p>
+      <w:pPr>
+        <w:spacing w:before="120" w:after="120"/>
+        <w:jc w:val="center"/>
+        <w:rPr>
+          <w:rFonts w:asciiTheme="majorHAnsi" w:hAnsiTheme="majorHAnsi"/>
+          <w:szCs w:val="20"/>
+        </w:rPr>
+      </w:pPr>
+      <w:r>
+        <w:rPr>
+          <w:rFonts w:asciiTheme="majorHAnsi" w:hAnsiTheme="majorHAnsi"/>
+          <w:szCs w:val="20"/>
+        </w:rPr>
+        <w:t>&lt;</w:t>
+      </w:r>
+      <w:r>
+        <w:rPr>
+          <w:rFonts w:asciiTheme="majorHAnsi" w:hAnsiTheme="majorHAnsi"/>
+          <w:color w:val="3366FF"/>
+          <w:szCs w:val="20"/>
+        </w:rPr>
+        <w:t>symbol</w:t>
+      </w:r>
+      <w:r>
+        <w:rPr>
+          <w:rFonts w:asciiTheme="majorHAnsi" w:hAnsiTheme="majorHAnsi"/>
+          <w:szCs w:val="20"/>
+        </w:rPr>
+        <w:t xml:space="preserve"> </w:t>
+      </w:r>
+      <w:r>
+        <w:rPr>
+          <w:rFonts w:asciiTheme="majorHAnsi" w:hAnsiTheme="majorHAnsi"/>
+          <w:color w:val="943634" w:themeColor="accent2" w:themeShade="BF"/>
+          <w:szCs w:val="20"/>
+        </w:rPr>
+        <w:t>name, type, attribute</w:t>
+      </w:r>
+      <w:r>
+        <w:rPr>
+          <w:rFonts w:asciiTheme="majorHAnsi" w:hAnsiTheme="majorHAnsi"/>
+          <w:szCs w:val="20"/>
+        </w:rPr>
+        <w:t>&gt;</w:t>
+      </w:r>
+    </w:p>
+    <w:p>
+      <w:pPr>
+        <w:spacing w:before="120" w:after="120"/>
+        <w:rPr>
+          <w:rFonts w:asciiTheme="majorHAnsi" w:hAnsiTheme="majorHAnsi"/>
+          <w:szCs w:val="20"/>
+        </w:rPr>
+      </w:pPr>
+      <w:r>
+        <w:rPr>
+          <w:rFonts w:asciiTheme="majorHAnsi" w:hAnsiTheme="majorHAnsi"/>
+          <w:szCs w:val="20"/>
+        </w:rPr>
+        <w:tab/>
+      </w:r>
+    </w:p>
     <w:sectPr>
       <w:pgSz w:w="12240" w:h="15840"/>
-      <w:pgMar w:top="1440" w:right="1584" w:bottom="1440" w:left="1584" w:gutter="0"/>
+      <w:pgMar w:top="1512" w:right="1512" w:bottom="1512" w:left="1512" w:gutter="0"/>
     </w:sectPr>
   </w:body>
 </w:document>
+</file>
+
+<file path=word/numbering.xml><?xml version="1.0" encoding="utf-8"?>
+<w:numbering xmlns:mo="http://schemas.microsoft.com/office/mac/office/2008/main" xmlns:ve="http://schemas.openxmlformats.org/markup-compatibility/2006" xmlns:mv="urn:schemas-microsoft-com:mac:vml" xmlns:o="urn:schemas-microsoft-com:office:office" xmlns:r="http://schemas.openxmlformats.org/officeDocument/2006/relationships" xmlns:m="http://schemas.openxmlformats.org/officeDocument/2006/math" xmlns:v="urn:schemas-microsoft-com:vml" xmlns:wp="http://schemas.openxmlformats.org/drawingml/2006/wordprocessingDrawing" xmlns:w10="urn:schemas-microsoft-com:office:word" xmlns:w="http://schemas.openxmlformats.org/wordprocessingml/2006/main" xmlns:wne="http://schemas.microsoft.com/office/word/2006/wordml">
+  <w:abstractNum w:abstractNumId="0">
+    <w:nsid w:val="5A72069E"/>
+    <w:multiLevelType w:val="multilevel"/>
+    <w:tmpl w:val="D994AF26"/>
+    <w:lvl w:ilvl="0">
+      <w:start w:val="2"/>
+      <w:numFmt w:val="decimal"/>
+      <w:lvlText w:val="%1."/>
+      <w:lvlJc w:val="left"/>
+      <w:pPr>
+        <w:tabs>
+          <w:tab w:val="num" w:pos="720"/>
+        </w:tabs>
+        <w:ind w:left="720" w:hanging="360"/>
+      </w:pPr>
+      <w:rPr>
+        <w:b/>
+      </w:rPr>
+    </w:lvl>
+    <w:lvl w:ilvl="1">
+      <w:start w:val="1"/>
+      <w:numFmt w:val="upperLetter"/>
+      <w:lvlText w:val="%2."/>
+      <w:lvlJc w:val="left"/>
+      <w:pPr>
+        <w:tabs>
+          <w:tab w:val="num" w:pos="1440"/>
+        </w:tabs>
+        <w:ind w:left="1440" w:hanging="360"/>
+      </w:pPr>
+    </w:lvl>
+    <w:lvl w:ilvl="2" w:tentative="1">
+      <w:start w:val="1"/>
+      <w:numFmt w:val="decimal"/>
+      <w:lvlText w:val="%3."/>
+      <w:lvlJc w:val="left"/>
+      <w:pPr>
+        <w:tabs>
+          <w:tab w:val="num" w:pos="2160"/>
+        </w:tabs>
+        <w:ind w:left="2160" w:hanging="360"/>
+      </w:pPr>
+    </w:lvl>
+    <w:lvl w:ilvl="3" w:tentative="1">
+      <w:start w:val="1"/>
+      <w:numFmt w:val="decimal"/>
+      <w:lvlText w:val="%4."/>
+      <w:lvlJc w:val="left"/>
+      <w:pPr>
+        <w:tabs>
+          <w:tab w:val="num" w:pos="2880"/>
+        </w:tabs>
+        <w:ind w:left="2880" w:hanging="360"/>
+      </w:pPr>
+    </w:lvl>
+    <w:lvl w:ilvl="4" w:tentative="1">
+      <w:start w:val="1"/>
+      <w:numFmt w:val="decimal"/>
+      <w:lvlText w:val="%5."/>
+      <w:lvlJc w:val="left"/>
+      <w:pPr>
+        <w:tabs>
+          <w:tab w:val="num" w:pos="3600"/>
+        </w:tabs>
+        <w:ind w:left="3600" w:hanging="360"/>
+      </w:pPr>
+    </w:lvl>
+    <w:lvl w:ilvl="5" w:tentative="1">
+      <w:start w:val="1"/>
+      <w:numFmt w:val="decimal"/>
+      <w:lvlText w:val="%6."/>
+      <w:lvlJc w:val="left"/>
+      <w:pPr>
+        <w:tabs>
+          <w:tab w:val="num" w:pos="4320"/>
+        </w:tabs>
+        <w:ind w:left="4320" w:hanging="360"/>
+      </w:pPr>
+    </w:lvl>
+    <w:lvl w:ilvl="6" w:tentative="1">
+      <w:start w:val="1"/>
+      <w:numFmt w:val="decimal"/>
+      <w:lvlText w:val="%7."/>
+      <w:lvlJc w:val="left"/>
+      <w:pPr>
+        <w:tabs>
+          <w:tab w:val="num" w:pos="5040"/>
+        </w:tabs>
+        <w:ind w:left="5040" w:hanging="360"/>
+      </w:pPr>
+    </w:lvl>
+    <w:lvl w:ilvl="7" w:tentative="1">
+      <w:start w:val="1"/>
+      <w:numFmt w:val="decimal"/>
+      <w:lvlText w:val="%8."/>
+      <w:lvlJc w:val="left"/>
+      <w:pPr>
+        <w:tabs>
+          <w:tab w:val="num" w:pos="5760"/>
+        </w:tabs>
+        <w:ind w:left="5760" w:hanging="360"/>
+      </w:pPr>
+    </w:lvl>
+    <w:lvl w:ilvl="8" w:tentative="1">
+      <w:start w:val="1"/>
+      <w:numFmt w:val="decimal"/>
+      <w:lvlText w:val="%9."/>
+      <w:lvlJc w:val="left"/>
+      <w:pPr>
+        <w:tabs>
+          <w:tab w:val="num" w:pos="6480"/>
+        </w:tabs>
+        <w:ind w:left="6480" w:hanging="360"/>
+      </w:pPr>
+    </w:lvl>
+  </w:abstractNum>
+  <w:num w:numId="1">
+    <w:abstractNumId w:val="0"/>
+  </w:num>
+</w:numbering>
 </file>
 
 <file path=word/styles.xml><?xml version="1.0" encoding="utf-8"?>
@@ -24,144 +637,8 @@
     </w:rPrDefault>
     <w:pPrDefault/>
   </w:docDefaults>
-  <w:latentStyles w:defLockedState="0" w:defUIPriority="99" w:defSemiHidden="1" w:defUnhideWhenUsed="1" w:defQFormat="0" w:count="276">
-    <w:lsdException w:name="Normal" w:semiHidden="0" w:uiPriority="0" w:unhideWhenUsed="0" w:qFormat="1"/>
-    <w:lsdException w:name="heading 1" w:semiHidden="0" w:uiPriority="9" w:unhideWhenUsed="0" w:qFormat="1"/>
-    <w:lsdException w:name="heading 2" w:uiPriority="9" w:qFormat="1"/>
-    <w:lsdException w:name="heading 3" w:uiPriority="9" w:qFormat="1"/>
-    <w:lsdException w:name="heading 4" w:uiPriority="9" w:qFormat="1"/>
-    <w:lsdException w:name="heading 5" w:uiPriority="9" w:qFormat="1"/>
-    <w:lsdException w:name="heading 6" w:uiPriority="9" w:qFormat="1"/>
-    <w:lsdException w:name="heading 7" w:uiPriority="9" w:qFormat="1"/>
-    <w:lsdException w:name="heading 8" w:uiPriority="9" w:qFormat="1"/>
-    <w:lsdException w:name="heading 9" w:uiPriority="9" w:qFormat="1"/>
-    <w:lsdException w:name="toc 1" w:uiPriority="39"/>
-    <w:lsdException w:name="toc 2" w:uiPriority="39"/>
-    <w:lsdException w:name="toc 3" w:uiPriority="39"/>
-    <w:lsdException w:name="toc 4" w:uiPriority="39"/>
-    <w:lsdException w:name="toc 5" w:uiPriority="39"/>
-    <w:lsdException w:name="toc 6" w:uiPriority="39"/>
-    <w:lsdException w:name="toc 7" w:uiPriority="39"/>
-    <w:lsdException w:name="toc 8" w:uiPriority="39"/>
-    <w:lsdException w:name="toc 9" w:uiPriority="39"/>
-    <w:lsdException w:name="caption" w:uiPriority="35" w:qFormat="1"/>
-    <w:lsdException w:name="Title" w:semiHidden="0" w:uiPriority="10" w:unhideWhenUsed="0" w:qFormat="1"/>
-    <w:lsdException w:name="Default Paragraph Font" w:uiPriority="1"/>
-    <w:lsdException w:name="Subtitle" w:semiHidden="0" w:uiPriority="11" w:unhideWhenUsed="0" w:qFormat="1"/>
-    <w:lsdException w:name="Strong" w:semiHidden="0" w:uiPriority="22" w:unhideWhenUsed="0" w:qFormat="1"/>
-    <w:lsdException w:name="Emphasis" w:semiHidden="0" w:uiPriority="20" w:unhideWhenUsed="0" w:qFormat="1"/>
-    <w:lsdException w:name="Table Grid" w:semiHidden="0" w:uiPriority="59" w:unhideWhenUsed="0"/>
-    <w:lsdException w:name="Placeholder Text" w:unhideWhenUsed="0"/>
-    <w:lsdException w:name="No Spacing" w:uiPriority="1" w:unhideWhenUsed="0" w:qFormat="1"/>
-    <w:lsdException w:name="Light Shading" w:semiHidden="0" w:uiPriority="60" w:unhideWhenUsed="0"/>
-    <w:lsdException w:name="Light List" w:semiHidden="0" w:uiPriority="61" w:unhideWhenUsed="0"/>
-    <w:lsdException w:name="Light Grid" w:semiHidden="0" w:uiPriority="62" w:unhideWhenUsed="0"/>
-    <w:lsdException w:name="Medium Shading 1" w:semiHidden="0" w:uiPriority="63" w:unhideWhenUsed="0"/>
-    <w:lsdException w:name="Medium Shading 2" w:semiHidden="0" w:uiPriority="64" w:unhideWhenUsed="0"/>
-    <w:lsdException w:name="Medium List 1" w:semiHidden="0" w:uiPriority="65" w:unhideWhenUsed="0"/>
-    <w:lsdException w:name="Medium List 2" w:semiHidden="0" w:uiPriority="66" w:unhideWhenUsed="0"/>
-    <w:lsdException w:name="Medium Grid 1" w:semiHidden="0" w:uiPriority="67" w:unhideWhenUsed="0"/>
-    <w:lsdException w:name="Medium Grid 2" w:semiHidden="0" w:uiPriority="68" w:unhideWhenUsed="0"/>
-    <w:lsdException w:name="Medium Grid 3" w:semiHidden="0" w:uiPriority="69" w:unhideWhenUsed="0"/>
-    <w:lsdException w:name="Dark List" w:semiHidden="0" w:uiPriority="70" w:unhideWhenUsed="0"/>
-    <w:lsdException w:name="Colorful Shading" w:semiHidden="0" w:uiPriority="71" w:unhideWhenUsed="0"/>
-    <w:lsdException w:name="Colorful List" w:semiHidden="0" w:uiPriority="72" w:unhideWhenUsed="0"/>
-    <w:lsdException w:name="Colorful Grid" w:semiHidden="0" w:uiPriority="73" w:unhideWhenUsed="0"/>
-    <w:lsdException w:name="Light Shading Accent 1" w:semiHidden="0" w:uiPriority="60" w:unhideWhenUsed="0"/>
-    <w:lsdException w:name="Light List Accent 1" w:semiHidden="0" w:uiPriority="61" w:unhideWhenUsed="0"/>
-    <w:lsdException w:name="Light Grid Accent 1" w:semiHidden="0" w:uiPriority="62" w:unhideWhenUsed="0"/>
-    <w:lsdException w:name="Medium Shading 1 Accent 1" w:semiHidden="0" w:uiPriority="63" w:unhideWhenUsed="0"/>
-    <w:lsdException w:name="Medium Shading 2 Accent 1" w:semiHidden="0" w:uiPriority="64" w:unhideWhenUsed="0"/>
-    <w:lsdException w:name="Medium List 1 Accent 1" w:semiHidden="0" w:uiPriority="65" w:unhideWhenUsed="0"/>
-    <w:lsdException w:name="Revision" w:unhideWhenUsed="0"/>
-    <w:lsdException w:name="List Paragraph" w:semiHidden="0" w:uiPriority="34" w:unhideWhenUsed="0" w:qFormat="1"/>
-    <w:lsdException w:name="Quote" w:semiHidden="0" w:uiPriority="29" w:unhideWhenUsed="0" w:qFormat="1"/>
-    <w:lsdException w:name="Intense Quote" w:semiHidden="0" w:uiPriority="30" w:unhideWhenUsed="0" w:qFormat="1"/>
-    <w:lsdException w:name="Medium List 2 Accent 1" w:semiHidden="0" w:uiPriority="66" w:unhideWhenUsed="0"/>
-    <w:lsdException w:name="Medium Grid 1 Accent 1" w:semiHidden="0" w:uiPriority="67" w:unhideWhenUsed="0"/>
-    <w:lsdException w:name="Medium Grid 2 Accent 1" w:semiHidden="0" w:uiPriority="68" w:unhideWhenUsed="0"/>
-    <w:lsdException w:name="Medium Grid 3 Accent 1" w:semiHidden="0" w:uiPriority="69" w:unhideWhenUsed="0"/>
-    <w:lsdException w:name="Dark List Accent 1" w:semiHidden="0" w:uiPriority="70" w:unhideWhenUsed="0"/>
-    <w:lsdException w:name="Colorful Shading Accent 1" w:semiHidden="0" w:uiPriority="71" w:unhideWhenUsed="0"/>
-    <w:lsdException w:name="Colorful List Accent 1" w:semiHidden="0" w:uiPriority="72" w:unhideWhenUsed="0"/>
-    <w:lsdException w:name="Colorful Grid Accent 1" w:semiHidden="0" w:uiPriority="73" w:unhideWhenUsed="0"/>
-    <w:lsdException w:name="Light Shading Accent 2" w:semiHidden="0" w:uiPriority="60" w:unhideWhenUsed="0"/>
-    <w:lsdException w:name="Light List Accent 2" w:semiHidden="0" w:uiPriority="61" w:unhideWhenUsed="0"/>
-    <w:lsdException w:name="Light Grid Accent 2" w:semiHidden="0" w:uiPriority="62" w:unhideWhenUsed="0"/>
-    <w:lsdException w:name="Medium Shading 1 Accent 2" w:semiHidden="0" w:uiPriority="63" w:unhideWhenUsed="0"/>
-    <w:lsdException w:name="Medium Shading 2 Accent 2" w:semiHidden="0" w:uiPriority="64" w:unhideWhenUsed="0"/>
-    <w:lsdException w:name="Medium List 1 Accent 2" w:semiHidden="0" w:uiPriority="65" w:unhideWhenUsed="0"/>
-    <w:lsdException w:name="Medium List 2 Accent 2" w:semiHidden="0" w:uiPriority="66" w:unhideWhenUsed="0"/>
-    <w:lsdException w:name="Medium Grid 1 Accent 2" w:semiHidden="0" w:uiPriority="67" w:unhideWhenUsed="0"/>
-    <w:lsdException w:name="Medium Grid 2 Accent 2" w:semiHidden="0" w:uiPriority="68" w:unhideWhenUsed="0"/>
-    <w:lsdException w:name="Medium Grid 3 Accent 2" w:semiHidden="0" w:uiPriority="69" w:unhideWhenUsed="0"/>
-    <w:lsdException w:name="Dark List Accent 2" w:semiHidden="0" w:uiPriority="70" w:unhideWhenUsed="0"/>
-    <w:lsdException w:name="Colorful Shading Accent 2" w:semiHidden="0" w:uiPriority="71" w:unhideWhenUsed="0"/>
-    <w:lsdException w:name="Colorful List Accent 2" w:semiHidden="0" w:uiPriority="72" w:unhideWhenUsed="0"/>
-    <w:lsdException w:name="Colorful Grid Accent 2" w:semiHidden="0" w:uiPriority="73" w:unhideWhenUsed="0"/>
-    <w:lsdException w:name="Light Shading Accent 3" w:semiHidden="0" w:uiPriority="60" w:unhideWhenUsed="0"/>
-    <w:lsdException w:name="Light List Accent 3" w:semiHidden="0" w:uiPriority="61" w:unhideWhenUsed="0"/>
-    <w:lsdException w:name="Light Grid Accent 3" w:semiHidden="0" w:uiPriority="62" w:unhideWhenUsed="0"/>
-    <w:lsdException w:name="Medium Shading 1 Accent 3" w:semiHidden="0" w:uiPriority="63" w:unhideWhenUsed="0"/>
-    <w:lsdException w:name="Medium Shading 2 Accent 3" w:semiHidden="0" w:uiPriority="64" w:unhideWhenUsed="0"/>
-    <w:lsdException w:name="Medium List 1 Accent 3" w:semiHidden="0" w:uiPriority="65" w:unhideWhenUsed="0"/>
-    <w:lsdException w:name="Medium List 2 Accent 3" w:semiHidden="0" w:uiPriority="66" w:unhideWhenUsed="0"/>
-    <w:lsdException w:name="Medium Grid 1 Accent 3" w:semiHidden="0" w:uiPriority="67" w:unhideWhenUsed="0"/>
-    <w:lsdException w:name="Medium Grid 2 Accent 3" w:semiHidden="0" w:uiPriority="68" w:unhideWhenUsed="0"/>
-    <w:lsdException w:name="Medium Grid 3 Accent 3" w:semiHidden="0" w:uiPriority="69" w:unhideWhenUsed="0"/>
-    <w:lsdException w:name="Dark List Accent 3" w:semiHidden="0" w:uiPriority="70" w:unhideWhenUsed="0"/>
-    <w:lsdException w:name="Colorful Shading Accent 3" w:semiHidden="0" w:uiPriority="71" w:unhideWhenUsed="0"/>
-    <w:lsdException w:name="Colorful List Accent 3" w:semiHidden="0" w:uiPriority="72" w:unhideWhenUsed="0"/>
-    <w:lsdException w:name="Colorful Grid Accent 3" w:semiHidden="0" w:uiPriority="73" w:unhideWhenUsed="0"/>
-    <w:lsdException w:name="Light Shading Accent 4" w:semiHidden="0" w:uiPriority="60" w:unhideWhenUsed="0"/>
-    <w:lsdException w:name="Light List Accent 4" w:semiHidden="0" w:uiPriority="61" w:unhideWhenUsed="0"/>
-    <w:lsdException w:name="Light Grid Accent 4" w:semiHidden="0" w:uiPriority="62" w:unhideWhenUsed="0"/>
-    <w:lsdException w:name="Medium Shading 1 Accent 4" w:semiHidden="0" w:uiPriority="63" w:unhideWhenUsed="0"/>
-    <w:lsdException w:name="Medium Shading 2 Accent 4" w:semiHidden="0" w:uiPriority="64" w:unhideWhenUsed="0"/>
-    <w:lsdException w:name="Medium List 1 Accent 4" w:semiHidden="0" w:uiPriority="65" w:unhideWhenUsed="0"/>
-    <w:lsdException w:name="Medium List 2 Accent 4" w:semiHidden="0" w:uiPriority="66" w:unhideWhenUsed="0"/>
-    <w:lsdException w:name="Medium Grid 1 Accent 4" w:semiHidden="0" w:uiPriority="67" w:unhideWhenUsed="0"/>
-    <w:lsdException w:name="Medium Grid 2 Accent 4" w:semiHidden="0" w:uiPriority="68" w:unhideWhenUsed="0"/>
-    <w:lsdException w:name="Medium Grid 3 Accent 4" w:semiHidden="0" w:uiPriority="69" w:unhideWhenUsed="0"/>
-    <w:lsdException w:name="Dark List Accent 4" w:semiHidden="0" w:uiPriority="70" w:unhideWhenUsed="0"/>
-    <w:lsdException w:name="Colorful Shading Accent 4" w:semiHidden="0" w:uiPriority="71" w:unhideWhenUsed="0"/>
-    <w:lsdException w:name="Colorful List Accent 4" w:semiHidden="0" w:uiPriority="72" w:unhideWhenUsed="0"/>
-    <w:lsdException w:name="Colorful Grid Accent 4" w:semiHidden="0" w:uiPriority="73" w:unhideWhenUsed="0"/>
-    <w:lsdException w:name="Light Shading Accent 5" w:semiHidden="0" w:uiPriority="60" w:unhideWhenUsed="0"/>
-    <w:lsdException w:name="Light List Accent 5" w:semiHidden="0" w:uiPriority="61" w:unhideWhenUsed="0"/>
-    <w:lsdException w:name="Light Grid Accent 5" w:semiHidden="0" w:uiPriority="62" w:unhideWhenUsed="0"/>
-    <w:lsdException w:name="Medium Shading 1 Accent 5" w:semiHidden="0" w:uiPriority="63" w:unhideWhenUsed="0"/>
-    <w:lsdException w:name="Medium Shading 2 Accent 5" w:semiHidden="0" w:uiPriority="64" w:unhideWhenUsed="0"/>
-    <w:lsdException w:name="Medium List 1 Accent 5" w:semiHidden="0" w:uiPriority="65" w:unhideWhenUsed="0"/>
-    <w:lsdException w:name="Medium List 2 Accent 5" w:semiHidden="0" w:uiPriority="66" w:unhideWhenUsed="0"/>
-    <w:lsdException w:name="Medium Grid 1 Accent 5" w:semiHidden="0" w:uiPriority="67" w:unhideWhenUsed="0"/>
-    <w:lsdException w:name="Medium Grid 2 Accent 5" w:semiHidden="0" w:uiPriority="68" w:unhideWhenUsed="0"/>
-    <w:lsdException w:name="Medium Grid 3 Accent 5" w:semiHidden="0" w:uiPriority="69" w:unhideWhenUsed="0"/>
-    <w:lsdException w:name="Dark List Accent 5" w:semiHidden="0" w:uiPriority="70" w:unhideWhenUsed="0"/>
-    <w:lsdException w:name="Colorful Shading Accent 5" w:semiHidden="0" w:uiPriority="71" w:unhideWhenUsed="0"/>
-    <w:lsdException w:name="Colorful List Accent 5" w:semiHidden="0" w:uiPriority="72" w:unhideWhenUsed="0"/>
-    <w:lsdException w:name="Colorful Grid Accent 5" w:semiHidden="0" w:uiPriority="73" w:unhideWhenUsed="0"/>
-    <w:lsdException w:name="Light Shading Accent 6" w:semiHidden="0" w:uiPriority="60" w:unhideWhenUsed="0"/>
-    <w:lsdException w:name="Light List Accent 6" w:semiHidden="0" w:uiPriority="61" w:unhideWhenUsed="0"/>
-    <w:lsdException w:name="Light Grid Accent 6" w:semiHidden="0" w:uiPriority="62" w:unhideWhenUsed="0"/>
-    <w:lsdException w:name="Medium Shading 1 Accent 6" w:semiHidden="0" w:uiPriority="63" w:unhideWhenUsed="0"/>
-    <w:lsdException w:name="Medium Shading 2 Accent 6" w:semiHidden="0" w:uiPriority="64" w:unhideWhenUsed="0"/>
-    <w:lsdException w:name="Medium List 1 Accent 6" w:semiHidden="0" w:uiPriority="65" w:unhideWhenUsed="0"/>
-    <w:lsdException w:name="Medium List 2 Accent 6" w:semiHidden="0" w:uiPriority="66" w:unhideWhenUsed="0"/>
-    <w:lsdException w:name="Medium Grid 1 Accent 6" w:semiHidden="0" w:uiPriority="67" w:unhideWhenUsed="0"/>
-    <w:lsdException w:name="Medium Grid 2 Accent 6" w:semiHidden="0" w:uiPriority="68" w:unhideWhenUsed="0"/>
-    <w:lsdException w:name="Medium Grid 3 Accent 6" w:semiHidden="0" w:uiPriority="69" w:unhideWhenUsed="0"/>
-    <w:lsdException w:name="Dark List Accent 6" w:semiHidden="0" w:uiPriority="70" w:unhideWhenUsed="0"/>
-    <w:lsdException w:name="Colorful Shading Accent 6" w:semiHidden="0" w:uiPriority="71" w:unhideWhenUsed="0"/>
-    <w:lsdException w:name="Colorful List Accent 6" w:semiHidden="0" w:uiPriority="72" w:unhideWhenUsed="0"/>
-    <w:lsdException w:name="Colorful Grid Accent 6" w:semiHidden="0" w:uiPriority="73" w:unhideWhenUsed="0"/>
-    <w:lsdException w:name="Subtle Emphasis" w:semiHidden="0" w:uiPriority="19" w:unhideWhenUsed="0" w:qFormat="1"/>
-    <w:lsdException w:name="Intense Emphasis" w:semiHidden="0" w:uiPriority="21" w:unhideWhenUsed="0" w:qFormat="1"/>
-    <w:lsdException w:name="Subtle Reference" w:semiHidden="0" w:uiPriority="31" w:unhideWhenUsed="0" w:qFormat="1"/>
-    <w:lsdException w:name="Intense Reference" w:semiHidden="0" w:uiPriority="32" w:unhideWhenUsed="0" w:qFormat="1"/>
-    <w:lsdException w:name="Book Title" w:semiHidden="0" w:uiPriority="33" w:unhideWhenUsed="0" w:qFormat="1"/>
-    <w:lsdException w:name="Bibliography" w:uiPriority="37"/>
-    <w:lsdException w:name="TOC Heading" w:uiPriority="39" w:qFormat="1"/>
+  <w:latentStyles w:defLockedState="0" w:defUIPriority="0" w:defSemiHidden="0" w:defUnhideWhenUsed="0" w:defQFormat="0" w:count="276">
+    <w:lsdException w:name="Hyperlink" w:uiPriority="99"/>
   </w:latentStyles>
   <w:style w:type="paragraph" w:default="1" w:styleId="Normal">
     <w:name w:val="Normal"/>
@@ -195,6 +672,30 @@
     <w:name w:val="No List"/>
     <w:semiHidden/>
     <w:unhideWhenUsed/>
+  </w:style>
+  <w:style w:type="paragraph" w:styleId="NormalWeb">
+    <w:name w:val="Normal (Web)"/>
+    <w:basedOn w:val="Normal"/>
+    <w:uiPriority w:val="99"/>
+    <w:rsid w:val="00013BF4"/>
+    <w:pPr>
+      <w:spacing w:beforeLines="1" w:afterLines="1"/>
+    </w:pPr>
+    <w:rPr>
+      <w:rFonts w:ascii="Times" w:hAnsi="Times" w:cs="Times New Roman"/>
+      <w:sz w:val="20"/>
+      <w:szCs w:val="20"/>
+    </w:rPr>
+  </w:style>
+  <w:style w:type="character" w:styleId="Hyperlink">
+    <w:name w:val="Hyperlink"/>
+    <w:basedOn w:val="DefaultParagraphFont"/>
+    <w:uiPriority w:val="99"/>
+    <w:rsid w:val="000844C2"/>
+    <w:rPr>
+      <w:color w:val="0000FF"/>
+      <w:u w:val="single"/>
+    </w:rPr>
   </w:style>
 </w:styles>
 </file>

</xml_diff>

<commit_message>
Start of changes and difficulties.
</commit_message>
<xml_diff>
--- a/Reports/Progress_Report_3.docx
+++ b/Reports/Progress_Report_3.docx
@@ -490,6 +490,44 @@
           <w:szCs w:val="20"/>
         </w:rPr>
         <w:tab/>
+      </w:r>
+      <w:r>
+        <w:rPr>
+          <w:rFonts w:asciiTheme="majorHAnsi" w:hAnsiTheme="majorHAnsi"/>
+          <w:szCs w:val="20"/>
+        </w:rPr>
+        <w:t xml:space="preserve">The first decision to be made was to use either the default setting for ANTLR or choose ...  The decision was made based on </w:t>
+      </w:r>
+      <w:r>
+        <w:rPr>
+          <w:rFonts w:asciiTheme="majorHAnsi" w:hAnsiTheme="majorHAnsi"/>
+          <w:szCs w:val="20"/>
+        </w:rPr>
+        <w:t>…</w:t>
+      </w:r>
+    </w:p>
+    <w:p>
+      <w:pPr>
+        <w:spacing w:before="120" w:after="120"/>
+        <w:rPr>
+          <w:rFonts w:asciiTheme="majorHAnsi" w:hAnsiTheme="majorHAnsi"/>
+          <w:szCs w:val="20"/>
+        </w:rPr>
+      </w:pPr>
+      <w:r>
+        <w:rPr>
+          <w:rFonts w:asciiTheme="majorHAnsi" w:hAnsiTheme="majorHAnsi"/>
+          <w:szCs w:val="20"/>
+        </w:rPr>
+        <w:tab/>
+        <w:t>Difficulties</w:t>
+      </w:r>
+      <w:r>
+        <w:rPr>
+          <w:rFonts w:asciiTheme="majorHAnsi" w:hAnsiTheme="majorHAnsi"/>
+          <w:szCs w:val="20"/>
+        </w:rPr>
+        <w:t xml:space="preserve"> were numerous but not impossible to overcome.  </w:t>
       </w:r>
     </w:p>
     <w:sectPr>

</xml_diff>

<commit_message>
Most of the second part of the paper.
</commit_message>
<xml_diff>
--- a/Reports/Progress_Report_3.docx
+++ b/Reports/Progress_Report_3.docx
@@ -478,9 +478,9 @@
     </w:p>
     <w:p>
       <w:pPr>
-        <w:spacing w:before="120" w:after="120"/>
-        <w:rPr>
-          <w:rFonts w:asciiTheme="majorHAnsi" w:hAnsiTheme="majorHAnsi"/>
+        <w:rPr>
+          <w:rFonts w:ascii="Times" w:hAnsi="Times"/>
+          <w:sz w:val="20"/>
           <w:szCs w:val="20"/>
         </w:rPr>
       </w:pPr>
@@ -496,14 +496,369 @@
           <w:rFonts w:asciiTheme="majorHAnsi" w:hAnsiTheme="majorHAnsi"/>
           <w:szCs w:val="20"/>
         </w:rPr>
-        <w:t xml:space="preserve">The first decision to be made was to use either the default setting for ANTLR or choose ...  The decision was made based on </w:t>
-      </w:r>
-      <w:r>
-        <w:rPr>
-          <w:rFonts w:asciiTheme="majorHAnsi" w:hAnsiTheme="majorHAnsi"/>
-          <w:szCs w:val="20"/>
-        </w:rPr>
-        <w:t>…</w:t>
+        <w:t>The first decision to be made was to use either the default setting</w:t>
+      </w:r>
+      <w:r>
+        <w:rPr>
+          <w:rFonts w:asciiTheme="majorHAnsi" w:hAnsiTheme="majorHAnsi"/>
+          <w:szCs w:val="20"/>
+        </w:rPr>
+        <w:t xml:space="preserve"> (</w:t>
+      </w:r>
+      <w:r>
+        <w:rPr>
+          <w:rFonts w:asciiTheme="majorHAnsi" w:hAnsiTheme="majorHAnsi"/>
+          <w:szCs w:val="20"/>
+        </w:rPr>
+        <w:t>l</w:t>
+      </w:r>
+      <w:r>
+        <w:rPr>
+          <w:rFonts w:asciiTheme="majorHAnsi" w:hAnsiTheme="majorHAnsi"/>
+          <w:szCs w:val="20"/>
+        </w:rPr>
+        <w:t>istener pattern)</w:t>
+      </w:r>
+      <w:r>
+        <w:rPr>
+          <w:rFonts w:asciiTheme="majorHAnsi" w:hAnsiTheme="majorHAnsi"/>
+          <w:szCs w:val="20"/>
+        </w:rPr>
+        <w:t xml:space="preserve"> for ANTLR or choose </w:t>
+      </w:r>
+      <w:r>
+        <w:rPr>
+          <w:rFonts w:asciiTheme="majorHAnsi" w:hAnsiTheme="majorHAnsi"/>
+          <w:szCs w:val="20"/>
+        </w:rPr>
+        <w:t xml:space="preserve">the </w:t>
+      </w:r>
+      <w:r>
+        <w:rPr>
+          <w:rFonts w:asciiTheme="majorHAnsi" w:hAnsiTheme="majorHAnsi"/>
+          <w:szCs w:val="20"/>
+        </w:rPr>
+        <w:t>v</w:t>
+      </w:r>
+      <w:r>
+        <w:rPr>
+          <w:rFonts w:asciiTheme="majorHAnsi" w:hAnsiTheme="majorHAnsi"/>
+          <w:szCs w:val="20"/>
+        </w:rPr>
+        <w:t>isitor pattern.</w:t>
+      </w:r>
+      <w:r>
+        <w:rPr>
+          <w:rFonts w:asciiTheme="majorHAnsi" w:hAnsiTheme="majorHAnsi"/>
+          <w:szCs w:val="20"/>
+        </w:rPr>
+        <w:t xml:space="preserve">  The decision was made based on </w:t>
+      </w:r>
+      <w:r>
+        <w:rPr>
+          <w:rFonts w:asciiTheme="majorHAnsi" w:hAnsiTheme="majorHAnsi"/>
+          <w:szCs w:val="20"/>
+        </w:rPr>
+        <w:t xml:space="preserve">the pros and cons of each pattern.  The visitor pattern is good for using the parser output </w:t>
+      </w:r>
+      <w:r>
+        <w:rPr>
+          <w:rFonts w:asciiTheme="majorHAnsi" w:hAnsiTheme="majorHAnsi"/>
+          <w:szCs w:val="20"/>
+        </w:rPr>
+        <w:t>directly for interpretation.  Tree traversal is in full control of the user, meaning only one branch is visited i</w:t>
+      </w:r>
+      <w:r>
+        <w:rPr>
+          <w:rFonts w:asciiTheme="majorHAnsi" w:hAnsiTheme="majorHAnsi"/>
+          <w:szCs w:val="20"/>
+        </w:rPr>
+        <w:t xml:space="preserve">n conditionals and </w:t>
+      </w:r>
+      <w:r>
+        <w:rPr>
+          <w:rFonts w:asciiTheme="majorHAnsi" w:hAnsiTheme="majorHAnsi"/>
+          <w:b/>
+          <w:i/>
+          <w:szCs w:val="20"/>
+        </w:rPr>
+        <w:t>n</w:t>
+      </w:r>
+      <w:r>
+        <w:rPr>
+          <w:rFonts w:asciiTheme="majorHAnsi" w:hAnsiTheme="majorHAnsi"/>
+          <w:szCs w:val="20"/>
+        </w:rPr>
+        <w:t xml:space="preserve"> number of visits can be made in loops.  The visitor pattern also seems to be more flexible.</w:t>
+      </w:r>
+      <w:r>
+        <w:rPr>
+          <w:rFonts w:asciiTheme="majorHAnsi" w:hAnsiTheme="majorHAnsi"/>
+          <w:szCs w:val="20"/>
+        </w:rPr>
+        <w:t xml:space="preserve">  </w:t>
+      </w:r>
+      <w:r>
+        <w:rPr>
+          <w:rFonts w:asciiTheme="majorHAnsi" w:hAnsiTheme="majorHAnsi"/>
+          <w:szCs w:val="20"/>
+        </w:rPr>
+        <w:t>Both pattern have their virtues when the input is translated to a lowe</w:t>
+      </w:r>
+      <w:r>
+        <w:rPr>
+          <w:rFonts w:asciiTheme="majorHAnsi" w:hAnsiTheme="majorHAnsi"/>
+          <w:szCs w:val="20"/>
+        </w:rPr>
+        <w:t>r level such as instructions on a virtual machine.</w:t>
+      </w:r>
+      <w:r>
+        <w:rPr>
+          <w:rFonts w:asciiTheme="majorHAnsi" w:hAnsiTheme="majorHAnsi"/>
+          <w:szCs w:val="20"/>
+        </w:rPr>
+        <w:t xml:space="preserve"> </w:t>
+      </w:r>
+      <w:r>
+        <w:rPr>
+          <w:rFonts w:asciiTheme="majorHAnsi" w:hAnsiTheme="majorHAnsi"/>
+          <w:szCs w:val="20"/>
+        </w:rPr>
+        <w:t xml:space="preserve"> </w:t>
+      </w:r>
+      <w:r>
+        <w:rPr>
+          <w:rFonts w:asciiTheme="majorHAnsi" w:hAnsiTheme="majorHAnsi"/>
+          <w:szCs w:val="20"/>
+        </w:rPr>
+        <w:t xml:space="preserve">In his book, Terence Parr </w:t>
+      </w:r>
+      <w:r>
+        <w:rPr>
+          <w:rFonts w:asciiTheme="majorHAnsi" w:hAnsiTheme="majorHAnsi"/>
+          <w:szCs w:val="20"/>
+        </w:rPr>
+        <w:t>states,</w:t>
+      </w:r>
+      <w:r>
+        <w:rPr>
+          <w:rFonts w:asciiTheme="majorHAnsi" w:hAnsiTheme="majorHAnsi"/>
+          <w:szCs w:val="20"/>
+        </w:rPr>
+        <w:t xml:space="preserve"> </w:t>
+      </w:r>
+      <w:r>
+        <w:rPr>
+          <w:rFonts w:asciiTheme="majorHAnsi" w:hAnsiTheme="majorHAnsi"/>
+          <w:szCs w:val="20"/>
+        </w:rPr>
+        <w:t xml:space="preserve">“The biggest difference between the listener and visitor mechanisms is that listener methods are called by the ANTLR-provided walker object, whereas visitor methods mush walk their children with explicit visit calls.  Forgetting to </w:t>
+      </w:r>
+      <w:r>
+        <w:rPr>
+          <w:rFonts w:asciiTheme="majorHAnsi" w:hAnsiTheme="majorHAnsi"/>
+          <w:szCs w:val="20"/>
+        </w:rPr>
+        <w:t>invoke</w:t>
+      </w:r>
+      <w:r>
+        <w:rPr>
+          <w:rFonts w:asciiTheme="majorHAnsi" w:hAnsiTheme="majorHAnsi"/>
+          <w:szCs w:val="20"/>
+        </w:rPr>
+        <w:t xml:space="preserve"> visit() on a node’s children means those subtrees don’t get visited.”</w:t>
+      </w:r>
+      <w:r>
+        <w:rPr>
+          <w:rFonts w:asciiTheme="majorHAnsi" w:hAnsiTheme="majorHAnsi"/>
+          <w:szCs w:val="20"/>
+        </w:rPr>
+        <w:t xml:space="preserve"> (</w:t>
+      </w:r>
+      <w:r>
+        <w:rPr>
+          <w:rFonts w:asciiTheme="majorHAnsi" w:hAnsiTheme="majorHAnsi"/>
+          <w:i/>
+          <w:szCs w:val="20"/>
+        </w:rPr>
+        <w:t>The Definitive ANTLR 4 Reference,</w:t>
+      </w:r>
+      <w:r>
+        <w:rPr>
+          <w:rFonts w:asciiTheme="majorHAnsi" w:hAnsiTheme="majorHAnsi"/>
+          <w:szCs w:val="20"/>
+        </w:rPr>
+        <w:t xml:space="preserve"> Terence Parr 2012</w:t>
+      </w:r>
+      <w:r>
+        <w:rPr>
+          <w:rFonts w:asciiTheme="majorHAnsi" w:hAnsiTheme="majorHAnsi"/>
+          <w:szCs w:val="20"/>
+        </w:rPr>
+        <w:t xml:space="preserve">, </w:t>
+      </w:r>
+      <w:r>
+        <w:rPr>
+          <w:rFonts w:asciiTheme="majorHAnsi" w:hAnsiTheme="majorHAnsi"/>
+          <w:szCs w:val="20"/>
+        </w:rPr>
+        <w:t>https://media.pra</w:t>
+      </w:r>
+      <w:r>
+        <w:rPr>
+          <w:rFonts w:asciiTheme="majorHAnsi" w:hAnsiTheme="majorHAnsi"/>
+          <w:szCs w:val="20"/>
+        </w:rPr>
+        <w:t>g</w:t>
+      </w:r>
+      <w:r>
+        <w:rPr>
+          <w:rFonts w:asciiTheme="majorHAnsi" w:hAnsiTheme="majorHAnsi"/>
+          <w:szCs w:val="20"/>
+        </w:rPr>
+        <w:t>prog .com/titles/tpantlr2/listener.pdf</w:t>
+      </w:r>
+      <w:r>
+        <w:rPr>
+          <w:rFonts w:asciiTheme="majorHAnsi" w:hAnsiTheme="majorHAnsi"/>
+          <w:szCs w:val="20"/>
+        </w:rPr>
+        <w:t xml:space="preserve">)  Another important deciding factor between these two patterns is </w:t>
+      </w:r>
+      <w:r>
+        <w:rPr>
+          <w:rFonts w:asciiTheme="majorHAnsi" w:hAnsiTheme="majorHAnsi"/>
+          <w:szCs w:val="20"/>
+        </w:rPr>
+        <w:t xml:space="preserve">that the visitor uses the </w:t>
+      </w:r>
+      <w:r>
+        <w:rPr>
+          <w:rFonts w:asciiTheme="majorHAnsi" w:hAnsiTheme="majorHAnsi"/>
+          <w:i/>
+          <w:szCs w:val="20"/>
+        </w:rPr>
+        <w:t>call stack</w:t>
+      </w:r>
+      <w:r>
+        <w:rPr>
+          <w:rFonts w:asciiTheme="majorHAnsi" w:hAnsiTheme="majorHAnsi"/>
+          <w:szCs w:val="20"/>
+        </w:rPr>
+        <w:t xml:space="preserve"> and the listener used an </w:t>
+      </w:r>
+      <w:r>
+        <w:rPr>
+          <w:rFonts w:asciiTheme="majorHAnsi" w:hAnsiTheme="majorHAnsi"/>
+          <w:i/>
+          <w:szCs w:val="20"/>
+        </w:rPr>
+        <w:t>explicit stack</w:t>
+      </w:r>
+      <w:r>
+        <w:rPr>
+          <w:rFonts w:asciiTheme="majorHAnsi" w:hAnsiTheme="majorHAnsi"/>
+          <w:szCs w:val="20"/>
+        </w:rPr>
+        <w:t xml:space="preserve">.  </w:t>
+      </w:r>
+      <w:r>
+        <w:rPr>
+          <w:rFonts w:asciiTheme="majorHAnsi" w:hAnsiTheme="majorHAnsi"/>
+          <w:szCs w:val="20"/>
+        </w:rPr>
+        <w:t>The explicit stack is “allocated on the heap”</w:t>
+      </w:r>
+      <w:r>
+        <w:rPr>
+          <w:rFonts w:asciiTheme="majorHAnsi" w:hAnsiTheme="majorHAnsi"/>
+          <w:szCs w:val="20"/>
+        </w:rPr>
+        <w:t xml:space="preserve"> </w:t>
+      </w:r>
+      <w:r>
+        <w:rPr>
+          <w:rFonts w:asciiTheme="majorHAnsi" w:hAnsiTheme="majorHAnsi"/>
+          <w:szCs w:val="20"/>
+        </w:rPr>
+        <w:t xml:space="preserve">and managed by the walker provided by </w:t>
+      </w:r>
+      <w:r>
+        <w:rPr>
+          <w:rFonts w:asciiTheme="majorHAnsi" w:hAnsiTheme="majorHAnsi"/>
+          <w:szCs w:val="20"/>
+        </w:rPr>
+        <w:t>ANTLR (</w:t>
+      </w:r>
+      <w:r>
+        <w:rPr>
+          <w:rFonts w:asciiTheme="majorHAnsi" w:hAnsiTheme="majorHAnsi"/>
+          <w:szCs w:val="20"/>
+        </w:rPr>
+        <w:t>https://stackoverflow.com/questions/20714492/antlr4-listeners-and-visitors-which-to-implement#30762056)</w:t>
+      </w:r>
+      <w:r>
+        <w:rPr>
+          <w:rFonts w:asciiTheme="majorHAnsi" w:hAnsiTheme="majorHAnsi"/>
+          <w:szCs w:val="20"/>
+        </w:rPr>
+        <w:t>.</w:t>
+      </w:r>
+      <w:r>
+        <w:rPr>
+          <w:rFonts w:asciiTheme="majorHAnsi" w:hAnsiTheme="majorHAnsi"/>
+          <w:szCs w:val="20"/>
+        </w:rPr>
+        <w:t xml:space="preserve">  This means that for large inputs the visitor pattern could run into stack overflow issues</w:t>
+      </w:r>
+      <w:r>
+        <w:rPr>
+          <w:rFonts w:asciiTheme="majorHAnsi" w:hAnsiTheme="majorHAnsi"/>
+          <w:szCs w:val="20"/>
+        </w:rPr>
+        <w:t xml:space="preserve"> but the listener pattern wouldn’t have a problem.  The main deciding factor came with the amount of management it would take to use the visitor </w:t>
+      </w:r>
+      <w:r>
+        <w:rPr>
+          <w:rFonts w:asciiTheme="majorHAnsi" w:hAnsiTheme="majorHAnsi"/>
+          <w:szCs w:val="20"/>
+        </w:rPr>
+        <w:t>pattern.  With the listener pattern a programmer is only interacting with the provided tree walker.</w:t>
+      </w:r>
+      <w:r>
+        <w:rPr>
+          <w:rFonts w:asciiTheme="majorHAnsi" w:hAnsiTheme="majorHAnsi"/>
+          <w:szCs w:val="20"/>
+        </w:rPr>
+        <w:t xml:space="preserve">  This seemed like the least amount of added headache for the most gain</w:t>
+      </w:r>
+      <w:r>
+        <w:rPr>
+          <w:rFonts w:asciiTheme="majorHAnsi" w:hAnsiTheme="majorHAnsi"/>
+          <w:szCs w:val="20"/>
+        </w:rPr>
+        <w:t xml:space="preserve"> even though the language is small</w:t>
+      </w:r>
+      <w:r>
+        <w:rPr>
+          <w:rFonts w:asciiTheme="majorHAnsi" w:hAnsiTheme="majorHAnsi"/>
+          <w:szCs w:val="20"/>
+        </w:rPr>
+        <w:t>.</w:t>
+      </w:r>
+      <w:r>
+        <w:rPr>
+          <w:rFonts w:asciiTheme="majorHAnsi" w:hAnsiTheme="majorHAnsi"/>
+          <w:szCs w:val="20"/>
+        </w:rPr>
+        <w:t xml:space="preserve"> </w:t>
+      </w:r>
+      <w:r>
+        <w:rPr>
+          <w:rFonts w:asciiTheme="majorHAnsi" w:hAnsiTheme="majorHAnsi"/>
+          <w:szCs w:val="20"/>
+        </w:rPr>
+        <w:t xml:space="preserve"> The second decision was to come to a consensus on what type of data structure to use in making the symbol table.  …  </w:t>
       </w:r>
     </w:p>
     <w:p>

</xml_diff>